<commit_message>
Updated HowTo with back-end usage
</commit_message>
<xml_diff>
--- a/database/HowTo.docx
+++ b/database/HowTo.docx
@@ -4170,6 +4170,9 @@
         <w:lastRenderedPageBreak/>
         <w:t>Ways of communication, function requirements:</w:t>
       </w:r>
+      <w:r>
+        <w:t xml:space="preserve"> (bold are different functions which will be neatly packaged in a separate class file)</w:t>
+      </w:r>
     </w:p>
     <w:p>
       <w:pPr>
@@ -4271,7 +4274,19 @@
         <w:rPr>
           <w:b/>
         </w:rPr>
-        <w:t>Get info about user</w:t>
+        <w:t>Get info</w:t>
+      </w:r>
+      <w:r>
+        <w:rPr>
+          <w:b/>
+        </w:rPr>
+        <w:t xml:space="preserve"> (wins, losses)</w:t>
+      </w:r>
+      <w:r>
+        <w:rPr>
+          <w:b/>
+        </w:rPr>
+        <w:t xml:space="preserve"> about user</w:t>
       </w:r>
       <w:r>
         <w:t xml:space="preserve"> — SELECT wins,losses</w:t>
@@ -4367,7 +4382,13 @@
         </w:numPr>
       </w:pPr>
       <w:r>
-        <w:t>Join a lobby as a player (</w:t>
+        <w:rPr>
+          <w:b/>
+        </w:rPr>
+        <w:t>Join a lobby as a player</w:t>
+      </w:r>
+      <w:r>
+        <w:t xml:space="preserve"> (</w:t>
       </w:r>
       <w:r>
         <w:t>if not in a lobby or</w:t>
@@ -4400,16 +4421,13 @@
         <w:rPr>
           <w:b/>
         </w:rPr>
-        <w:t>Read gamestatus and console output during gameplay</w:t>
-      </w:r>
-      <w:r>
-        <w:t xml:space="preserve"> in a while cycle until your turn</w:t>
-      </w:r>
-      <w:r>
-        <w:t xml:space="preserve"> (or when spectating)</w:t>
-      </w:r>
-      <w:r>
-        <w:t xml:space="preserve"> — SELECT game_status, console_output FROM lobbies WHERE lobbyID=&lt;&lt;lobbyID&gt;&gt;</w:t>
+        <w:t xml:space="preserve">Join a lobby as a spectator — </w:t>
+      </w:r>
+      <w:r>
+        <w:t xml:space="preserve">— </w:t>
+      </w:r>
+      <w:r>
+        <w:t>get usernames of players, maps, history.</w:t>
       </w:r>
     </w:p>
     <w:p>
@@ -4424,10 +4442,22 @@
         <w:rPr>
           <w:b/>
         </w:rPr>
-        <w:t>Write your movement</w:t>
-      </w:r>
-      <w:r>
-        <w:t xml:space="preserve"> when current_player==playerID, game_status==w — UPDATE lobbies SET user_input=&lt;&lt;YourMove&gt;&gt;, game_status=‘c‘ WHERE lobbyID=&lt;&lt;lobbyID&gt;&gt;</w:t>
+        <w:t>Read gamestatus and console output during gameplay</w:t>
+      </w:r>
+      <w:r>
+        <w:t xml:space="preserve"> in a while cycle until your turn</w:t>
+      </w:r>
+      <w:r>
+        <w:t xml:space="preserve"> (or when spectating)</w:t>
+      </w:r>
+      <w:r>
+        <w:t xml:space="preserve"> — SELECT game_status, console_output</w:t>
+      </w:r>
+      <w:r>
+        <w:t>, current_player</w:t>
+      </w:r>
+      <w:r>
+        <w:t xml:space="preserve"> FROM lobbies WHERE lobbyID=&lt;&lt;lobbyID&gt;&gt;</w:t>
       </w:r>
     </w:p>
     <w:p>
@@ -4442,10 +4472,16 @@
         <w:rPr>
           <w:b/>
         </w:rPr>
-        <w:t>Leave lobby before the game start</w:t>
-      </w:r>
-      <w:r>
-        <w:t xml:space="preserve"> — UPDATE lobbies SET opponent_id=NULL, lobby_status=w WHERE lobbyID=&lt;&lt;lobbyID&gt;&gt;</w:t>
+        <w:t xml:space="preserve">Get current Map state — </w:t>
+      </w:r>
+      <w:r>
+        <w:t xml:space="preserve">SELECT </w:t>
+      </w:r>
+      <w:r>
+        <w:t xml:space="preserve">admin_map, opponent_map </w:t>
+      </w:r>
+      <w:r>
+        <w:t>FROM lobbies WHERE lobbyID=&lt;&lt;lobbyID&gt;&gt;</w:t>
       </w:r>
     </w:p>
     <w:p>
@@ -4460,10 +4496,44 @@
         <w:rPr>
           <w:b/>
         </w:rPr>
+        <w:t>Write your movement</w:t>
+      </w:r>
+      <w:r>
+        <w:t xml:space="preserve"> when current_player==playerID, game_status==w — UPDATE lobbies SET user_input=&lt;&lt;YourMove&gt;&gt;, game_status=‘c‘ WHERE lobbyID=&lt;&lt;lobbyID&gt;&gt;</w:t>
+      </w:r>
+    </w:p>
+    <w:p>
+      <w:pPr>
+        <w:pStyle w:val="ListParagraph"/>
+        <w:numPr>
+          <w:ilvl w:val="0"/>
+          <w:numId w:val="7"/>
+        </w:numPr>
+      </w:pPr>
+      <w:r>
+        <w:rPr>
+          <w:b/>
+        </w:rPr>
+        <w:t>Leave lobby before the game start</w:t>
+      </w:r>
+      <w:r>
+        <w:t xml:space="preserve"> — UPDATE lobbies SET opponent_id=NULL, lobby_status=w WHERE lobbyID=&lt;&lt;lobbyID&gt;&gt;</w:t>
+      </w:r>
+    </w:p>
+    <w:p>
+      <w:pPr>
+        <w:pStyle w:val="ListParagraph"/>
+        <w:numPr>
+          <w:ilvl w:val="0"/>
+          <w:numId w:val="7"/>
+        </w:numPr>
+      </w:pPr>
+      <w:r>
+        <w:rPr>
+          <w:b/>
+        </w:rPr>
         <w:t>Gameplay is declared finished when</w:t>
       </w:r>
-      <w:bookmarkStart w:id="0" w:name="_GoBack"/>
-      <w:bookmarkEnd w:id="0"/>
       <w:r>
         <w:t xml:space="preserve">  game_status==,,f“ and current_player==&lt;&lt;userID&gt;&gt;, acknowledge the end of the game and get the link to the history of the game — SELECT historyID FROM lobbies WHERE lobbyID=&lt;&lt;lobbyID&gt;&gt; </w:t>
       </w:r>
@@ -4528,25 +4598,7 @@
         <w:t xml:space="preserve">— </w:t>
       </w:r>
       <w:r>
-        <w:t>SELECT gameID, game</w:t>
-      </w:r>
-      <w:r>
-        <w:t xml:space="preserve">_name, </w:t>
-      </w:r>
-      <w:r>
-        <w:t>player1_ID, player2_ID FROM history</w:t>
-      </w:r>
-      <w:r>
-        <w:t xml:space="preserve"> WHERE </w:t>
-      </w:r>
-      <w:r>
-        <w:t>winnerID!</w:t>
-      </w:r>
-      <w:r>
-        <w:t>=</w:t>
-      </w:r>
-      <w:r>
-        <w:t>-1</w:t>
+        <w:t>SELECT gameID, game_name, player1_ID, player2_ID FROM history WHERE winnerID!=-1</w:t>
       </w:r>
     </w:p>
     <w:p>
@@ -4570,25 +4622,7 @@
         <w:t xml:space="preserve"> </w:t>
       </w:r>
       <w:r>
-        <w:t>SELECT</w:t>
-      </w:r>
-      <w:r>
-        <w:t xml:space="preserve"> game_name, player1_ID, player2_ID</w:t>
-      </w:r>
-      <w:r>
-        <w:t>, map1, map2</w:t>
-      </w:r>
-      <w:r>
-        <w:t xml:space="preserve"> FROM history WHERE </w:t>
-      </w:r>
-      <w:r>
-        <w:t>gameID</w:t>
-      </w:r>
-      <w:r>
-        <w:t>=</w:t>
-      </w:r>
-      <w:r>
-        <w:t>&lt;&lt;gameID&gt;&gt;</w:t>
+        <w:t>SELECT game_name, player1_ID, player2_ID, map1, map2 FROM history WHERE gameID=&lt;&lt;gameID&gt;&gt;</w:t>
       </w:r>
       <w:r>
         <w:t xml:space="preserve"> </w:t>
@@ -4630,26 +4664,324 @@
     <w:p>
       <w:pPr>
         <w:pStyle w:val="ListParagraph"/>
-        <w:ind w:left="765"/>
+        <w:numPr>
+          <w:ilvl w:val="0"/>
+          <w:numId w:val="7"/>
+        </w:numPr>
+      </w:pPr>
+      <w:r>
         <w:rPr>
           <w:b/>
         </w:rPr>
-      </w:pPr>
-      <w:r>
+        <w:t xml:space="preserve">Create users for AI applications </w:t>
+      </w:r>
+      <w:r>
+        <w:t>(if they don‘t have one)</w:t>
+      </w:r>
+      <w:r>
+        <w:t xml:space="preserve"> — </w:t>
+      </w:r>
+      <w:r>
+        <w:t>INSERT INTO users(usern</w:t>
+      </w:r>
+      <w:r>
+        <w:t>ame,is_ai) VALUES(&lt;&lt;username&gt;&gt;,1</w:t>
+      </w:r>
+      <w:r>
+        <w:t>)</w:t>
+      </w:r>
+    </w:p>
+    <w:p>
+      <w:pPr>
+        <w:pStyle w:val="ListParagraph"/>
+        <w:numPr>
+          <w:ilvl w:val="0"/>
+          <w:numId w:val="10"/>
+        </w:numPr>
         <w:rPr>
           <w:b/>
         </w:rPr>
-        <w:t>#TODO</w:t>
-      </w:r>
-    </w:p>
-    <w:p>
-      <w:pPr>
-        <w:pStyle w:val="ListParagraph"/>
-        <w:ind w:left="765"/>
+      </w:pPr>
+      <w:r>
         <w:rPr>
           <w:b/>
         </w:rPr>
-      </w:pPr>
+        <w:lastRenderedPageBreak/>
+        <w:t>Create lobbies for AI applications</w:t>
+      </w:r>
+      <w:r>
+        <w:t xml:space="preserve"> — </w:t>
+      </w:r>
+      <w:r>
+        <w:t>INSERT INTO lobbies(lobby_name,description,adminID) VALUES(&lt;&lt;lobbyName&gt;&gt;,&lt;&lt;optionaldescription&gt;&gt;,&lt;&lt;userID&gt;&gt;)</w:t>
+      </w:r>
+    </w:p>
+    <w:p>
+      <w:pPr>
+        <w:pStyle w:val="ListParagraph"/>
+        <w:numPr>
+          <w:ilvl w:val="0"/>
+          <w:numId w:val="10"/>
+        </w:numPr>
+        <w:rPr>
+          <w:b/>
+        </w:rPr>
+      </w:pPr>
+      <w:r>
+        <w:rPr>
+          <w:b/>
+          <w:u w:val="single"/>
+        </w:rPr>
+        <w:t>Listen to lobby status</w:t>
+      </w:r>
+      <w:r>
+        <w:rPr>
+          <w:b/>
+        </w:rPr>
+        <w:t xml:space="preserve"> — </w:t>
+      </w:r>
+      <w:r>
+        <w:t xml:space="preserve">SELECT lobbyID </w:t>
+      </w:r>
+      <w:r>
+        <w:t>FROM lobbies WHERE lobby_status=‘</w:t>
+      </w:r>
+      <w:r>
+        <w:t>r</w:t>
+      </w:r>
+      <w:r>
+        <w:t>‘</w:t>
+      </w:r>
+    </w:p>
+    <w:p>
+      <w:pPr>
+        <w:pStyle w:val="ListParagraph"/>
+        <w:numPr>
+          <w:ilvl w:val="0"/>
+          <w:numId w:val="10"/>
+        </w:numPr>
+      </w:pPr>
+      <w:r>
+        <w:t>When a lobby is ready put it in a list of ongoing lobbies</w:t>
+      </w:r>
+      <w:r>
+        <w:t xml:space="preserve">, </w:t>
+      </w:r>
+      <w:r>
+        <w:t>set lobby_status to ‚i‘, create a new history table entry</w:t>
+      </w:r>
+      <w:r>
+        <w:t xml:space="preserve"> </w:t>
+      </w:r>
+      <w:r>
+        <w:t>and start managing it (choose who goe</w:t>
+      </w:r>
+      <w:r>
+        <w:t>s first, react to user inputs, save player moves in the moves table with specific gameID</w:t>
+      </w:r>
+      <w:r>
+        <w:t>)</w:t>
+      </w:r>
+      <w:r>
+        <w:t xml:space="preserve"> </w:t>
+      </w:r>
+    </w:p>
+    <w:p>
+      <w:pPr>
+        <w:pStyle w:val="ListParagraph"/>
+        <w:numPr>
+          <w:ilvl w:val="0"/>
+          <w:numId w:val="10"/>
+        </w:numPr>
+      </w:pPr>
+      <w:r>
+        <w:rPr>
+          <w:b/>
+        </w:rPr>
+        <w:t xml:space="preserve">Create new game history entry </w:t>
+      </w:r>
+      <w:r>
+        <w:t>— INSERT INTO history(game_name,player1_ID,player2_ID)</w:t>
+      </w:r>
+      <w:r>
+        <w:t xml:space="preserve"> VALUES(&lt;&lt;game_name&gt;&gt;,&lt;&lt;player1_ID&gt;&gt;,&lt;&lt;player2_ID&gt;&gt;)</w:t>
+      </w:r>
+    </w:p>
+    <w:p>
+      <w:pPr>
+        <w:pStyle w:val="ListParagraph"/>
+        <w:numPr>
+          <w:ilvl w:val="0"/>
+          <w:numId w:val="10"/>
+        </w:numPr>
+        <w:rPr>
+          <w:b/>
+        </w:rPr>
+      </w:pPr>
+      <w:r>
+        <w:rPr>
+          <w:b/>
+        </w:rPr>
+        <w:t xml:space="preserve">Read user inputs — </w:t>
+      </w:r>
+      <w:r>
+        <w:t>SE</w:t>
+      </w:r>
+      <w:r>
+        <w:t>LECT lobbyID, user_input FROM lobbies WHERE game_status=‘c‘</w:t>
+      </w:r>
+    </w:p>
+    <w:p>
+      <w:pPr>
+        <w:pStyle w:val="ListParagraph"/>
+        <w:numPr>
+          <w:ilvl w:val="0"/>
+          <w:numId w:val="10"/>
+        </w:numPr>
+        <w:rPr>
+          <w:b/>
+        </w:rPr>
+      </w:pPr>
+      <w:r>
+        <w:rPr>
+          <w:b/>
+        </w:rPr>
+        <w:t xml:space="preserve">Save them to history </w:t>
+      </w:r>
+      <w:r>
+        <w:rPr>
+          <w:b/>
+        </w:rPr>
+        <w:t>—</w:t>
+      </w:r>
+      <w:r>
+        <w:t xml:space="preserve"> INSERT INTO moves(gameID,moveID,move_pos,move_res,playerID) VALUES (&lt;&lt;gameID&gt;&gt;,&lt;&lt;TurnCount+1&gt;&gt;,&lt;&lt;user_input&gt;&gt;,&lt;&lt;console_output&gt;&gt;,&lt;&lt;current_player&gt;&gt;)</w:t>
+      </w:r>
+    </w:p>
+    <w:p>
+      <w:pPr>
+        <w:pStyle w:val="ListParagraph"/>
+        <w:numPr>
+          <w:ilvl w:val="0"/>
+          <w:numId w:val="7"/>
+        </w:numPr>
+      </w:pPr>
+      <w:r>
+        <w:rPr>
+          <w:b/>
+        </w:rPr>
+        <w:t xml:space="preserve">Respond to user inputs — </w:t>
+      </w:r>
+      <w:r>
+        <w:t>UP</w:t>
+      </w:r>
+      <w:r>
+        <w:t>DATE lobbies SET user_input=,,“, game_status=‘w</w:t>
+      </w:r>
+      <w:r>
+        <w:t>‘</w:t>
+      </w:r>
+      <w:r>
+        <w:t>, console_output=&lt;&lt;consoleOutput&gt;&gt;, current_player=&lt;&lt;currentPlayerID&gt;&gt;</w:t>
+      </w:r>
+      <w:r>
+        <w:t>, admin_map=&lt;&lt;updatedAdminMap&gt;&gt;,</w:t>
+      </w:r>
+      <w:r>
+        <w:t xml:space="preserve"> </w:t>
+      </w:r>
+      <w:r>
+        <w:t>opponent</w:t>
+      </w:r>
+      <w:r>
+        <w:t>_map=&lt;&lt;</w:t>
+      </w:r>
+      <w:r>
+        <w:t>updatedOpponent</w:t>
+      </w:r>
+      <w:r>
+        <w:t xml:space="preserve">Map&gt;&gt;, </w:t>
+      </w:r>
+      <w:r>
+        <w:t xml:space="preserve"> WHERE lobbyID=&lt;&lt;lobbyID&gt;&gt;</w:t>
+      </w:r>
+    </w:p>
+    <w:p>
+      <w:pPr>
+        <w:pStyle w:val="ListParagraph"/>
+        <w:numPr>
+          <w:ilvl w:val="0"/>
+          <w:numId w:val="7"/>
+        </w:numPr>
+      </w:pPr>
+      <w:r>
+        <w:rPr>
+          <w:b/>
+        </w:rPr>
+        <w:t xml:space="preserve">If game is finished </w:t>
+      </w:r>
+      <w:r>
+        <w:t>inform players, then delete lobby</w:t>
+      </w:r>
+      <w:r>
+        <w:rPr>
+          <w:b/>
+        </w:rPr>
+        <w:t>—</w:t>
+      </w:r>
+      <w:r>
+        <w:rPr>
+          <w:b/>
+        </w:rPr>
+        <w:t xml:space="preserve"> </w:t>
+      </w:r>
+      <w:r>
+        <w:t>UPDATE lobbies SE</w:t>
+      </w:r>
+      <w:r>
+        <w:t>T user_input=,,“, game_status=‘f</w:t>
+      </w:r>
+      <w:r>
+        <w:t>‘, console</w:t>
+      </w:r>
+      <w:r>
+        <w:t>_output=‘‘</w:t>
+      </w:r>
+      <w:r>
+        <w:t>, current_player=&lt;&lt;currentPlayerID&gt;&gt; WHERE lobbyID=&lt;&lt;lobbyID&gt;&gt;</w:t>
+      </w:r>
+    </w:p>
+    <w:p>
+      <w:pPr>
+        <w:pStyle w:val="ListParagraph"/>
+        <w:numPr>
+          <w:ilvl w:val="0"/>
+          <w:numId w:val="10"/>
+        </w:numPr>
+        <w:rPr>
+          <w:b/>
+        </w:rPr>
+      </w:pPr>
+      <w:r>
+        <w:rPr>
+          <w:b/>
+        </w:rPr>
+        <w:t xml:space="preserve">Delete lobby after users left — </w:t>
+      </w:r>
+      <w:r>
+        <w:t>DELETE FROM</w:t>
+      </w:r>
+      <w:r>
+        <w:rPr>
+          <w:b/>
+        </w:rPr>
+        <w:t xml:space="preserve"> </w:t>
+      </w:r>
+      <w:r>
+        <w:t>lobbies WHERE lobbyID=&lt;&lt;lobbyID&gt;&gt;</w:t>
+      </w:r>
+      <w:bookmarkStart w:id="0" w:name="_GoBack"/>
+      <w:bookmarkEnd w:id="0"/>
     </w:p>
     <w:p>
       <w:pPr>
@@ -4783,6 +5115,119 @@
     </w:lvl>
   </w:abstractNum>
   <w:abstractNum w:abstractNumId="1" w15:restartNumberingAfterBreak="0">
+    <w:nsid w:val="1A1C6AE1"/>
+    <w:multiLevelType w:val="hybridMultilevel"/>
+    <w:tmpl w:val="17B4DA08"/>
+    <w:lvl w:ilvl="0" w:tplc="04270001">
+      <w:start w:val="1"/>
+      <w:numFmt w:val="bullet"/>
+      <w:lvlText w:val=""/>
+      <w:lvlJc w:val="left"/>
+      <w:pPr>
+        <w:ind w:left="720" w:hanging="360"/>
+      </w:pPr>
+      <w:rPr>
+        <w:rFonts w:ascii="Symbol" w:hAnsi="Symbol" w:hint="default"/>
+      </w:rPr>
+    </w:lvl>
+    <w:lvl w:ilvl="1" w:tplc="04270003" w:tentative="1">
+      <w:start w:val="1"/>
+      <w:numFmt w:val="bullet"/>
+      <w:lvlText w:val="o"/>
+      <w:lvlJc w:val="left"/>
+      <w:pPr>
+        <w:ind w:left="1440" w:hanging="360"/>
+      </w:pPr>
+      <w:rPr>
+        <w:rFonts w:ascii="Courier New" w:hAnsi="Courier New" w:cs="Courier New" w:hint="default"/>
+      </w:rPr>
+    </w:lvl>
+    <w:lvl w:ilvl="2" w:tplc="04270005" w:tentative="1">
+      <w:start w:val="1"/>
+      <w:numFmt w:val="bullet"/>
+      <w:lvlText w:val=""/>
+      <w:lvlJc w:val="left"/>
+      <w:pPr>
+        <w:ind w:left="2160" w:hanging="360"/>
+      </w:pPr>
+      <w:rPr>
+        <w:rFonts w:ascii="Wingdings" w:hAnsi="Wingdings" w:hint="default"/>
+      </w:rPr>
+    </w:lvl>
+    <w:lvl w:ilvl="3" w:tplc="04270001" w:tentative="1">
+      <w:start w:val="1"/>
+      <w:numFmt w:val="bullet"/>
+      <w:lvlText w:val=""/>
+      <w:lvlJc w:val="left"/>
+      <w:pPr>
+        <w:ind w:left="2880" w:hanging="360"/>
+      </w:pPr>
+      <w:rPr>
+        <w:rFonts w:ascii="Symbol" w:hAnsi="Symbol" w:hint="default"/>
+      </w:rPr>
+    </w:lvl>
+    <w:lvl w:ilvl="4" w:tplc="04270003" w:tentative="1">
+      <w:start w:val="1"/>
+      <w:numFmt w:val="bullet"/>
+      <w:lvlText w:val="o"/>
+      <w:lvlJc w:val="left"/>
+      <w:pPr>
+        <w:ind w:left="3600" w:hanging="360"/>
+      </w:pPr>
+      <w:rPr>
+        <w:rFonts w:ascii="Courier New" w:hAnsi="Courier New" w:cs="Courier New" w:hint="default"/>
+      </w:rPr>
+    </w:lvl>
+    <w:lvl w:ilvl="5" w:tplc="04270005" w:tentative="1">
+      <w:start w:val="1"/>
+      <w:numFmt w:val="bullet"/>
+      <w:lvlText w:val=""/>
+      <w:lvlJc w:val="left"/>
+      <w:pPr>
+        <w:ind w:left="4320" w:hanging="360"/>
+      </w:pPr>
+      <w:rPr>
+        <w:rFonts w:ascii="Wingdings" w:hAnsi="Wingdings" w:hint="default"/>
+      </w:rPr>
+    </w:lvl>
+    <w:lvl w:ilvl="6" w:tplc="04270001" w:tentative="1">
+      <w:start w:val="1"/>
+      <w:numFmt w:val="bullet"/>
+      <w:lvlText w:val=""/>
+      <w:lvlJc w:val="left"/>
+      <w:pPr>
+        <w:ind w:left="5040" w:hanging="360"/>
+      </w:pPr>
+      <w:rPr>
+        <w:rFonts w:ascii="Symbol" w:hAnsi="Symbol" w:hint="default"/>
+      </w:rPr>
+    </w:lvl>
+    <w:lvl w:ilvl="7" w:tplc="04270003" w:tentative="1">
+      <w:start w:val="1"/>
+      <w:numFmt w:val="bullet"/>
+      <w:lvlText w:val="o"/>
+      <w:lvlJc w:val="left"/>
+      <w:pPr>
+        <w:ind w:left="5760" w:hanging="360"/>
+      </w:pPr>
+      <w:rPr>
+        <w:rFonts w:ascii="Courier New" w:hAnsi="Courier New" w:cs="Courier New" w:hint="default"/>
+      </w:rPr>
+    </w:lvl>
+    <w:lvl w:ilvl="8" w:tplc="04270005" w:tentative="1">
+      <w:start w:val="1"/>
+      <w:numFmt w:val="bullet"/>
+      <w:lvlText w:val=""/>
+      <w:lvlJc w:val="left"/>
+      <w:pPr>
+        <w:ind w:left="6480" w:hanging="360"/>
+      </w:pPr>
+      <w:rPr>
+        <w:rFonts w:ascii="Wingdings" w:hAnsi="Wingdings" w:hint="default"/>
+      </w:rPr>
+    </w:lvl>
+  </w:abstractNum>
+  <w:abstractNum w:abstractNumId="2" w15:restartNumberingAfterBreak="0">
     <w:nsid w:val="44960457"/>
     <w:multiLevelType w:val="hybridMultilevel"/>
     <w:tmpl w:val="5D98213E"/>
@@ -4895,7 +5340,120 @@
       </w:rPr>
     </w:lvl>
   </w:abstractNum>
-  <w:abstractNum w:abstractNumId="2" w15:restartNumberingAfterBreak="0">
+  <w:abstractNum w:abstractNumId="3" w15:restartNumberingAfterBreak="0">
+    <w:nsid w:val="45C717F2"/>
+    <w:multiLevelType w:val="hybridMultilevel"/>
+    <w:tmpl w:val="89307FE0"/>
+    <w:lvl w:ilvl="0" w:tplc="04270001">
+      <w:start w:val="1"/>
+      <w:numFmt w:val="bullet"/>
+      <w:lvlText w:val=""/>
+      <w:lvlJc w:val="left"/>
+      <w:pPr>
+        <w:ind w:left="1485" w:hanging="360"/>
+      </w:pPr>
+      <w:rPr>
+        <w:rFonts w:ascii="Symbol" w:hAnsi="Symbol" w:hint="default"/>
+      </w:rPr>
+    </w:lvl>
+    <w:lvl w:ilvl="1" w:tplc="04270003" w:tentative="1">
+      <w:start w:val="1"/>
+      <w:numFmt w:val="bullet"/>
+      <w:lvlText w:val="o"/>
+      <w:lvlJc w:val="left"/>
+      <w:pPr>
+        <w:ind w:left="2205" w:hanging="360"/>
+      </w:pPr>
+      <w:rPr>
+        <w:rFonts w:ascii="Courier New" w:hAnsi="Courier New" w:cs="Courier New" w:hint="default"/>
+      </w:rPr>
+    </w:lvl>
+    <w:lvl w:ilvl="2" w:tplc="04270005" w:tentative="1">
+      <w:start w:val="1"/>
+      <w:numFmt w:val="bullet"/>
+      <w:lvlText w:val=""/>
+      <w:lvlJc w:val="left"/>
+      <w:pPr>
+        <w:ind w:left="2925" w:hanging="360"/>
+      </w:pPr>
+      <w:rPr>
+        <w:rFonts w:ascii="Wingdings" w:hAnsi="Wingdings" w:hint="default"/>
+      </w:rPr>
+    </w:lvl>
+    <w:lvl w:ilvl="3" w:tplc="04270001" w:tentative="1">
+      <w:start w:val="1"/>
+      <w:numFmt w:val="bullet"/>
+      <w:lvlText w:val=""/>
+      <w:lvlJc w:val="left"/>
+      <w:pPr>
+        <w:ind w:left="3645" w:hanging="360"/>
+      </w:pPr>
+      <w:rPr>
+        <w:rFonts w:ascii="Symbol" w:hAnsi="Symbol" w:hint="default"/>
+      </w:rPr>
+    </w:lvl>
+    <w:lvl w:ilvl="4" w:tplc="04270003" w:tentative="1">
+      <w:start w:val="1"/>
+      <w:numFmt w:val="bullet"/>
+      <w:lvlText w:val="o"/>
+      <w:lvlJc w:val="left"/>
+      <w:pPr>
+        <w:ind w:left="4365" w:hanging="360"/>
+      </w:pPr>
+      <w:rPr>
+        <w:rFonts w:ascii="Courier New" w:hAnsi="Courier New" w:cs="Courier New" w:hint="default"/>
+      </w:rPr>
+    </w:lvl>
+    <w:lvl w:ilvl="5" w:tplc="04270005" w:tentative="1">
+      <w:start w:val="1"/>
+      <w:numFmt w:val="bullet"/>
+      <w:lvlText w:val=""/>
+      <w:lvlJc w:val="left"/>
+      <w:pPr>
+        <w:ind w:left="5085" w:hanging="360"/>
+      </w:pPr>
+      <w:rPr>
+        <w:rFonts w:ascii="Wingdings" w:hAnsi="Wingdings" w:hint="default"/>
+      </w:rPr>
+    </w:lvl>
+    <w:lvl w:ilvl="6" w:tplc="04270001" w:tentative="1">
+      <w:start w:val="1"/>
+      <w:numFmt w:val="bullet"/>
+      <w:lvlText w:val=""/>
+      <w:lvlJc w:val="left"/>
+      <w:pPr>
+        <w:ind w:left="5805" w:hanging="360"/>
+      </w:pPr>
+      <w:rPr>
+        <w:rFonts w:ascii="Symbol" w:hAnsi="Symbol" w:hint="default"/>
+      </w:rPr>
+    </w:lvl>
+    <w:lvl w:ilvl="7" w:tplc="04270003" w:tentative="1">
+      <w:start w:val="1"/>
+      <w:numFmt w:val="bullet"/>
+      <w:lvlText w:val="o"/>
+      <w:lvlJc w:val="left"/>
+      <w:pPr>
+        <w:ind w:left="6525" w:hanging="360"/>
+      </w:pPr>
+      <w:rPr>
+        <w:rFonts w:ascii="Courier New" w:hAnsi="Courier New" w:cs="Courier New" w:hint="default"/>
+      </w:rPr>
+    </w:lvl>
+    <w:lvl w:ilvl="8" w:tplc="04270005" w:tentative="1">
+      <w:start w:val="1"/>
+      <w:numFmt w:val="bullet"/>
+      <w:lvlText w:val=""/>
+      <w:lvlJc w:val="left"/>
+      <w:pPr>
+        <w:ind w:left="7245" w:hanging="360"/>
+      </w:pPr>
+      <w:rPr>
+        <w:rFonts w:ascii="Wingdings" w:hAnsi="Wingdings" w:hint="default"/>
+      </w:rPr>
+    </w:lvl>
+  </w:abstractNum>
+  <w:abstractNum w:abstractNumId="4" w15:restartNumberingAfterBreak="0">
     <w:nsid w:val="46462C85"/>
     <w:multiLevelType w:val="hybridMultilevel"/>
     <w:tmpl w:val="707244F6"/>
@@ -5008,7 +5566,7 @@
       </w:rPr>
     </w:lvl>
   </w:abstractNum>
-  <w:abstractNum w:abstractNumId="3" w15:restartNumberingAfterBreak="0">
+  <w:abstractNum w:abstractNumId="5" w15:restartNumberingAfterBreak="0">
     <w:nsid w:val="4DD407F0"/>
     <w:multiLevelType w:val="hybridMultilevel"/>
     <w:tmpl w:val="3B4E6CD4"/>
@@ -5121,7 +5679,7 @@
       </w:rPr>
     </w:lvl>
   </w:abstractNum>
-  <w:abstractNum w:abstractNumId="4" w15:restartNumberingAfterBreak="0">
+  <w:abstractNum w:abstractNumId="6" w15:restartNumberingAfterBreak="0">
     <w:nsid w:val="6F740C7C"/>
     <w:multiLevelType w:val="hybridMultilevel"/>
     <w:tmpl w:val="4732DAC4"/>
@@ -5234,7 +5792,93 @@
       </w:rPr>
     </w:lvl>
   </w:abstractNum>
-  <w:abstractNum w:abstractNumId="5" w15:restartNumberingAfterBreak="0">
+  <w:abstractNum w:abstractNumId="7" w15:restartNumberingAfterBreak="0">
+    <w:nsid w:val="73A4339C"/>
+    <w:multiLevelType w:val="hybridMultilevel"/>
+    <w:tmpl w:val="19228B72"/>
+    <w:lvl w:ilvl="0" w:tplc="0427000F">
+      <w:start w:val="1"/>
+      <w:numFmt w:val="decimal"/>
+      <w:lvlText w:val="%1."/>
+      <w:lvlJc w:val="left"/>
+      <w:pPr>
+        <w:ind w:left="720" w:hanging="360"/>
+      </w:pPr>
+    </w:lvl>
+    <w:lvl w:ilvl="1" w:tplc="04270019">
+      <w:start w:val="1"/>
+      <w:numFmt w:val="lowerLetter"/>
+      <w:lvlText w:val="%2."/>
+      <w:lvlJc w:val="left"/>
+      <w:pPr>
+        <w:ind w:left="1440" w:hanging="360"/>
+      </w:pPr>
+    </w:lvl>
+    <w:lvl w:ilvl="2" w:tplc="0427001B" w:tentative="1">
+      <w:start w:val="1"/>
+      <w:numFmt w:val="lowerRoman"/>
+      <w:lvlText w:val="%3."/>
+      <w:lvlJc w:val="right"/>
+      <w:pPr>
+        <w:ind w:left="2160" w:hanging="180"/>
+      </w:pPr>
+    </w:lvl>
+    <w:lvl w:ilvl="3" w:tplc="0427000F" w:tentative="1">
+      <w:start w:val="1"/>
+      <w:numFmt w:val="decimal"/>
+      <w:lvlText w:val="%4."/>
+      <w:lvlJc w:val="left"/>
+      <w:pPr>
+        <w:ind w:left="2880" w:hanging="360"/>
+      </w:pPr>
+    </w:lvl>
+    <w:lvl w:ilvl="4" w:tplc="04270019" w:tentative="1">
+      <w:start w:val="1"/>
+      <w:numFmt w:val="lowerLetter"/>
+      <w:lvlText w:val="%5."/>
+      <w:lvlJc w:val="left"/>
+      <w:pPr>
+        <w:ind w:left="3600" w:hanging="360"/>
+      </w:pPr>
+    </w:lvl>
+    <w:lvl w:ilvl="5" w:tplc="0427001B" w:tentative="1">
+      <w:start w:val="1"/>
+      <w:numFmt w:val="lowerRoman"/>
+      <w:lvlText w:val="%6."/>
+      <w:lvlJc w:val="right"/>
+      <w:pPr>
+        <w:ind w:left="4320" w:hanging="180"/>
+      </w:pPr>
+    </w:lvl>
+    <w:lvl w:ilvl="6" w:tplc="0427000F" w:tentative="1">
+      <w:start w:val="1"/>
+      <w:numFmt w:val="decimal"/>
+      <w:lvlText w:val="%7."/>
+      <w:lvlJc w:val="left"/>
+      <w:pPr>
+        <w:ind w:left="5040" w:hanging="360"/>
+      </w:pPr>
+    </w:lvl>
+    <w:lvl w:ilvl="7" w:tplc="04270019" w:tentative="1">
+      <w:start w:val="1"/>
+      <w:numFmt w:val="lowerLetter"/>
+      <w:lvlText w:val="%8."/>
+      <w:lvlJc w:val="left"/>
+      <w:pPr>
+        <w:ind w:left="5760" w:hanging="360"/>
+      </w:pPr>
+    </w:lvl>
+    <w:lvl w:ilvl="8" w:tplc="0427001B" w:tentative="1">
+      <w:start w:val="1"/>
+      <w:numFmt w:val="lowerRoman"/>
+      <w:lvlText w:val="%9."/>
+      <w:lvlJc w:val="right"/>
+      <w:pPr>
+        <w:ind w:left="6480" w:hanging="180"/>
+      </w:pPr>
+    </w:lvl>
+  </w:abstractNum>
+  <w:abstractNum w:abstractNumId="8" w15:restartNumberingAfterBreak="0">
     <w:nsid w:val="74443019"/>
     <w:multiLevelType w:val="hybridMultilevel"/>
     <w:tmpl w:val="D69CC036"/>
@@ -5347,7 +5991,93 @@
       </w:rPr>
     </w:lvl>
   </w:abstractNum>
-  <w:abstractNum w:abstractNumId="6" w15:restartNumberingAfterBreak="0">
+  <w:abstractNum w:abstractNumId="9" w15:restartNumberingAfterBreak="0">
+    <w:nsid w:val="75EE6E2A"/>
+    <w:multiLevelType w:val="hybridMultilevel"/>
+    <w:tmpl w:val="436E456A"/>
+    <w:lvl w:ilvl="0" w:tplc="0427000F">
+      <w:start w:val="1"/>
+      <w:numFmt w:val="decimal"/>
+      <w:lvlText w:val="%1."/>
+      <w:lvlJc w:val="left"/>
+      <w:pPr>
+        <w:ind w:left="720" w:hanging="360"/>
+      </w:pPr>
+    </w:lvl>
+    <w:lvl w:ilvl="1" w:tplc="04270019" w:tentative="1">
+      <w:start w:val="1"/>
+      <w:numFmt w:val="lowerLetter"/>
+      <w:lvlText w:val="%2."/>
+      <w:lvlJc w:val="left"/>
+      <w:pPr>
+        <w:ind w:left="1440" w:hanging="360"/>
+      </w:pPr>
+    </w:lvl>
+    <w:lvl w:ilvl="2" w:tplc="0427001B" w:tentative="1">
+      <w:start w:val="1"/>
+      <w:numFmt w:val="lowerRoman"/>
+      <w:lvlText w:val="%3."/>
+      <w:lvlJc w:val="right"/>
+      <w:pPr>
+        <w:ind w:left="2160" w:hanging="180"/>
+      </w:pPr>
+    </w:lvl>
+    <w:lvl w:ilvl="3" w:tplc="0427000F" w:tentative="1">
+      <w:start w:val="1"/>
+      <w:numFmt w:val="decimal"/>
+      <w:lvlText w:val="%4."/>
+      <w:lvlJc w:val="left"/>
+      <w:pPr>
+        <w:ind w:left="2880" w:hanging="360"/>
+      </w:pPr>
+    </w:lvl>
+    <w:lvl w:ilvl="4" w:tplc="04270019" w:tentative="1">
+      <w:start w:val="1"/>
+      <w:numFmt w:val="lowerLetter"/>
+      <w:lvlText w:val="%5."/>
+      <w:lvlJc w:val="left"/>
+      <w:pPr>
+        <w:ind w:left="3600" w:hanging="360"/>
+      </w:pPr>
+    </w:lvl>
+    <w:lvl w:ilvl="5" w:tplc="0427001B" w:tentative="1">
+      <w:start w:val="1"/>
+      <w:numFmt w:val="lowerRoman"/>
+      <w:lvlText w:val="%6."/>
+      <w:lvlJc w:val="right"/>
+      <w:pPr>
+        <w:ind w:left="4320" w:hanging="180"/>
+      </w:pPr>
+    </w:lvl>
+    <w:lvl w:ilvl="6" w:tplc="0427000F" w:tentative="1">
+      <w:start w:val="1"/>
+      <w:numFmt w:val="decimal"/>
+      <w:lvlText w:val="%7."/>
+      <w:lvlJc w:val="left"/>
+      <w:pPr>
+        <w:ind w:left="5040" w:hanging="360"/>
+      </w:pPr>
+    </w:lvl>
+    <w:lvl w:ilvl="7" w:tplc="04270019" w:tentative="1">
+      <w:start w:val="1"/>
+      <w:numFmt w:val="lowerLetter"/>
+      <w:lvlText w:val="%8."/>
+      <w:lvlJc w:val="left"/>
+      <w:pPr>
+        <w:ind w:left="5760" w:hanging="360"/>
+      </w:pPr>
+    </w:lvl>
+    <w:lvl w:ilvl="8" w:tplc="0427001B" w:tentative="1">
+      <w:start w:val="1"/>
+      <w:numFmt w:val="lowerRoman"/>
+      <w:lvlText w:val="%9."/>
+      <w:lvlJc w:val="right"/>
+      <w:pPr>
+        <w:ind w:left="6480" w:hanging="180"/>
+      </w:pPr>
+    </w:lvl>
+  </w:abstractNum>
+  <w:abstractNum w:abstractNumId="10" w15:restartNumberingAfterBreak="0">
     <w:nsid w:val="7D1C7E99"/>
     <w:multiLevelType w:val="hybridMultilevel"/>
     <w:tmpl w:val="2368B13E"/>
@@ -5461,25 +6191,37 @@
     </w:lvl>
   </w:abstractNum>
   <w:num w:numId="1">
-    <w:abstractNumId w:val="4"/>
+    <w:abstractNumId w:val="6"/>
   </w:num>
   <w:num w:numId="2">
     <w:abstractNumId w:val="0"/>
   </w:num>
   <w:num w:numId="3">
-    <w:abstractNumId w:val="6"/>
+    <w:abstractNumId w:val="10"/>
   </w:num>
   <w:num w:numId="4">
+    <w:abstractNumId w:val="5"/>
+  </w:num>
+  <w:num w:numId="5">
+    <w:abstractNumId w:val="2"/>
+  </w:num>
+  <w:num w:numId="6">
+    <w:abstractNumId w:val="4"/>
+  </w:num>
+  <w:num w:numId="7">
+    <w:abstractNumId w:val="8"/>
+  </w:num>
+  <w:num w:numId="8">
+    <w:abstractNumId w:val="7"/>
+  </w:num>
+  <w:num w:numId="9">
     <w:abstractNumId w:val="3"/>
   </w:num>
-  <w:num w:numId="5">
+  <w:num w:numId="10">
     <w:abstractNumId w:val="1"/>
   </w:num>
-  <w:num w:numId="6">
-    <w:abstractNumId w:val="2"/>
-  </w:num>
-  <w:num w:numId="7">
-    <w:abstractNumId w:val="5"/>
+  <w:num w:numId="11">
+    <w:abstractNumId w:val="9"/>
   </w:num>
 </w:numbering>
 </file>
@@ -6204,7 +6946,7 @@
 </file>
 
 <file path=customXml/itemProps1.xml><?xml version="1.0" encoding="utf-8"?>
-<ds:datastoreItem xmlns:ds="http://schemas.openxmlformats.org/officeDocument/2006/customXml" ds:itemID="{61AF4268-CAB3-4554-88F4-41883B7B66E5}">
+<ds:datastoreItem xmlns:ds="http://schemas.openxmlformats.org/officeDocument/2006/customXml" ds:itemID="{9A3C7A03-64C4-4EBD-89F7-7F688F504D61}">
   <ds:schemaRefs>
     <ds:schemaRef ds:uri="http://schemas.openxmlformats.org/officeDocument/2006/bibliography"/>
   </ds:schemaRefs>

</xml_diff>

<commit_message>
Updated connector class, adjusted db parameters
</commit_message>
<xml_diff>
--- a/database/HowTo.docx
+++ b/database/HowTo.docx
@@ -335,6 +335,36 @@
       </w:r>
     </w:p>
     <w:p/>
+    <w:p>
+      <w:pPr>
+        <w:rPr>
+          <w:color w:val="FF0000"/>
+          <w:u w:val="single"/>
+        </w:rPr>
+      </w:pPr>
+      <w:r>
+        <w:rPr>
+          <w:color w:val="FF0000"/>
+          <w:u w:val="single"/>
+        </w:rPr>
+        <w:t xml:space="preserve">Must do </w:t>
+      </w:r>
+      <w:r>
+        <w:rPr>
+          <w:b/>
+          <w:color w:val="FF0000"/>
+          <w:u w:val="single"/>
+        </w:rPr>
+        <w:t>SET GLOBAL auto_increment_increment=1</w:t>
+      </w:r>
+      <w:r>
+        <w:rPr>
+          <w:color w:val="FF0000"/>
+          <w:u w:val="single"/>
+        </w:rPr>
+        <w:t xml:space="preserve"> after setting up the database.</w:t>
+      </w:r>
+    </w:p>
     <w:p/>
     <w:p/>
     <w:p/>
@@ -354,13 +384,13 @@
         <w:tblLook w:val="04A0" w:firstRow="1" w:lastRow="0" w:firstColumn="1" w:lastColumn="0" w:noHBand="0" w:noVBand="1"/>
       </w:tblPr>
       <w:tblGrid>
-        <w:gridCol w:w="1227"/>
-        <w:gridCol w:w="1076"/>
-        <w:gridCol w:w="877"/>
+        <w:gridCol w:w="1675"/>
+        <w:gridCol w:w="1059"/>
+        <w:gridCol w:w="864"/>
         <w:gridCol w:w="627"/>
-        <w:gridCol w:w="583"/>
-        <w:gridCol w:w="708"/>
-        <w:gridCol w:w="3956"/>
+        <w:gridCol w:w="575"/>
+        <w:gridCol w:w="682"/>
+        <w:gridCol w:w="3572"/>
       </w:tblGrid>
       <w:tr>
         <w:trPr>
@@ -1034,8 +1064,115 @@
           </w:p>
         </w:tc>
       </w:tr>
+      <w:tr>
+        <w:trPr>
+          <w:trHeight w:val="227"/>
+        </w:trPr>
+        <w:tc>
+          <w:tcPr>
+            <w:tcW w:w="1227" w:type="dxa"/>
+            <w:vAlign w:val="center"/>
+          </w:tcPr>
+          <w:p>
+            <w:pPr>
+              <w:jc w:val="center"/>
+            </w:pPr>
+            <w:r>
+              <w:t>current_lobbyID</w:t>
+            </w:r>
+          </w:p>
+        </w:tc>
+        <w:tc>
+          <w:tcPr>
+            <w:tcW w:w="1076" w:type="dxa"/>
+            <w:vAlign w:val="center"/>
+          </w:tcPr>
+          <w:p>
+            <w:pPr>
+              <w:jc w:val="center"/>
+            </w:pPr>
+            <w:r>
+              <w:t>int</w:t>
+            </w:r>
+          </w:p>
+        </w:tc>
+        <w:tc>
+          <w:tcPr>
+            <w:tcW w:w="877" w:type="dxa"/>
+            <w:vAlign w:val="center"/>
+          </w:tcPr>
+          <w:p>
+            <w:pPr>
+              <w:jc w:val="center"/>
+            </w:pPr>
+            <w:r>
+              <w:t>Yes</w:t>
+            </w:r>
+          </w:p>
+        </w:tc>
+        <w:tc>
+          <w:tcPr>
+            <w:tcW w:w="627" w:type="dxa"/>
+            <w:vAlign w:val="center"/>
+          </w:tcPr>
+          <w:p>
+            <w:pPr>
+              <w:jc w:val="center"/>
+            </w:pPr>
+            <w:r>
+              <w:t>Non</w:t>
+            </w:r>
+          </w:p>
+        </w:tc>
+        <w:tc>
+          <w:tcPr>
+            <w:tcW w:w="583" w:type="dxa"/>
+            <w:shd w:val="clear" w:color="auto" w:fill="FFFFFF" w:themeFill="background1"/>
+            <w:vAlign w:val="center"/>
+          </w:tcPr>
+          <w:p>
+            <w:pPr>
+              <w:jc w:val="center"/>
+            </w:pPr>
+            <w:r>
+              <w:t>R</w:t>
+            </w:r>
+            <w:r>
+              <w:t>W</w:t>
+            </w:r>
+          </w:p>
+        </w:tc>
+        <w:tc>
+          <w:tcPr>
+            <w:tcW w:w="708" w:type="dxa"/>
+            <w:shd w:val="clear" w:color="auto" w:fill="FFFFFF" w:themeFill="background1"/>
+            <w:vAlign w:val="center"/>
+          </w:tcPr>
+          <w:p>
+            <w:pPr>
+              <w:jc w:val="center"/>
+            </w:pPr>
+            <w:r>
+              <w:t>RW</w:t>
+            </w:r>
+          </w:p>
+        </w:tc>
+        <w:tc>
+          <w:tcPr>
+            <w:tcW w:w="3956" w:type="dxa"/>
+          </w:tcPr>
+          <w:p>
+            <w:r>
+              <w:t>Tells user if he is in a lobby</w:t>
+            </w:r>
+          </w:p>
+        </w:tc>
+      </w:tr>
     </w:tbl>
-    <w:p/>
+    <w:p>
+      <w:bookmarkStart w:id="0" w:name="_GoBack"/>
+      <w:bookmarkEnd w:id="0"/>
+    </w:p>
     <w:tbl>
       <w:tblPr>
         <w:tblStyle w:val="TableGrid"/>
@@ -2594,7 +2731,6 @@
                 <w:b/>
                 <w:sz w:val="24"/>
               </w:rPr>
-              <w:lastRenderedPageBreak/>
               <w:t>lobbies</w:t>
             </w:r>
           </w:p>
@@ -2634,7 +2770,7 @@
         </w:tc>
         <w:tc>
           <w:tcPr>
-            <w:tcW w:w="841" w:type="dxa"/>
+            <w:tcW w:w="828" w:type="dxa"/>
             <w:vAlign w:val="center"/>
           </w:tcPr>
           <w:p>
@@ -2648,7 +2784,7 @@
         </w:tc>
         <w:tc>
           <w:tcPr>
-            <w:tcW w:w="893" w:type="dxa"/>
+            <w:tcW w:w="1179" w:type="dxa"/>
             <w:vAlign w:val="center"/>
           </w:tcPr>
           <w:p>
@@ -2662,7 +2798,7 @@
         </w:tc>
         <w:tc>
           <w:tcPr>
-            <w:tcW w:w="456" w:type="dxa"/>
+            <w:tcW w:w="532" w:type="dxa"/>
             <w:vAlign w:val="center"/>
           </w:tcPr>
           <w:p>
@@ -2676,7 +2812,7 @@
         </w:tc>
         <w:tc>
           <w:tcPr>
-            <w:tcW w:w="456" w:type="dxa"/>
+            <w:tcW w:w="532" w:type="dxa"/>
             <w:vAlign w:val="center"/>
           </w:tcPr>
           <w:p>
@@ -2690,7 +2826,7 @@
         </w:tc>
         <w:tc>
           <w:tcPr>
-            <w:tcW w:w="3679" w:type="dxa"/>
+            <w:tcW w:w="3254" w:type="dxa"/>
             <w:vAlign w:val="center"/>
           </w:tcPr>
           <w:p>
@@ -2737,7 +2873,7 @@
         </w:tc>
         <w:tc>
           <w:tcPr>
-            <w:tcW w:w="841" w:type="dxa"/>
+            <w:tcW w:w="828" w:type="dxa"/>
             <w:vAlign w:val="center"/>
           </w:tcPr>
           <w:p>
@@ -2751,7 +2887,7 @@
         </w:tc>
         <w:tc>
           <w:tcPr>
-            <w:tcW w:w="893" w:type="dxa"/>
+            <w:tcW w:w="1179" w:type="dxa"/>
             <w:vAlign w:val="center"/>
           </w:tcPr>
           <w:p>
@@ -2765,7 +2901,7 @@
         </w:tc>
         <w:tc>
           <w:tcPr>
-            <w:tcW w:w="456" w:type="dxa"/>
+            <w:tcW w:w="532" w:type="dxa"/>
             <w:shd w:val="clear" w:color="auto" w:fill="FFFFFF" w:themeFill="background1"/>
             <w:vAlign w:val="center"/>
           </w:tcPr>
@@ -2780,7 +2916,7 @@
         </w:tc>
         <w:tc>
           <w:tcPr>
-            <w:tcW w:w="456" w:type="dxa"/>
+            <w:tcW w:w="532" w:type="dxa"/>
             <w:shd w:val="clear" w:color="auto" w:fill="FFFFFF" w:themeFill="background1"/>
             <w:vAlign w:val="center"/>
           </w:tcPr>
@@ -2795,7 +2931,7 @@
         </w:tc>
         <w:tc>
           <w:tcPr>
-            <w:tcW w:w="3679" w:type="dxa"/>
+            <w:tcW w:w="3254" w:type="dxa"/>
           </w:tcPr>
           <w:p>
             <w:r>
@@ -2838,7 +2974,7 @@
         </w:tc>
         <w:tc>
           <w:tcPr>
-            <w:tcW w:w="841" w:type="dxa"/>
+            <w:tcW w:w="828" w:type="dxa"/>
             <w:vAlign w:val="center"/>
           </w:tcPr>
           <w:p>
@@ -2852,7 +2988,7 @@
         </w:tc>
         <w:tc>
           <w:tcPr>
-            <w:tcW w:w="893" w:type="dxa"/>
+            <w:tcW w:w="1179" w:type="dxa"/>
             <w:vAlign w:val="center"/>
           </w:tcPr>
           <w:p>
@@ -2874,7 +3010,7 @@
         </w:tc>
         <w:tc>
           <w:tcPr>
-            <w:tcW w:w="456" w:type="dxa"/>
+            <w:tcW w:w="532" w:type="dxa"/>
             <w:shd w:val="clear" w:color="auto" w:fill="FFFFFF" w:themeFill="background1"/>
             <w:vAlign w:val="center"/>
           </w:tcPr>
@@ -2892,7 +3028,7 @@
         </w:tc>
         <w:tc>
           <w:tcPr>
-            <w:tcW w:w="456" w:type="dxa"/>
+            <w:tcW w:w="532" w:type="dxa"/>
             <w:shd w:val="clear" w:color="auto" w:fill="FFFFFF" w:themeFill="background1"/>
             <w:vAlign w:val="center"/>
           </w:tcPr>
@@ -2910,118 +3046,11 @@
         </w:tc>
         <w:tc>
           <w:tcPr>
-            <w:tcW w:w="3679" w:type="dxa"/>
+            <w:tcW w:w="3254" w:type="dxa"/>
           </w:tcPr>
           <w:p>
             <w:r>
               <w:t>Name of the lobby, set when creating lobby.</w:t>
-            </w:r>
-          </w:p>
-        </w:tc>
-      </w:tr>
-      <w:tr>
-        <w:trPr>
-          <w:trHeight w:val="239"/>
-        </w:trPr>
-        <w:tc>
-          <w:tcPr>
-            <w:tcW w:w="1623" w:type="dxa"/>
-            <w:vAlign w:val="center"/>
-          </w:tcPr>
-          <w:p>
-            <w:pPr>
-              <w:jc w:val="center"/>
-            </w:pPr>
-            <w:r>
-              <w:t>description</w:t>
-            </w:r>
-          </w:p>
-        </w:tc>
-        <w:tc>
-          <w:tcPr>
-            <w:tcW w:w="1075" w:type="dxa"/>
-            <w:vAlign w:val="center"/>
-          </w:tcPr>
-          <w:p>
-            <w:pPr>
-              <w:jc w:val="center"/>
-            </w:pPr>
-            <w:r>
-              <w:t>tinytext</w:t>
-            </w:r>
-          </w:p>
-        </w:tc>
-        <w:tc>
-          <w:tcPr>
-            <w:tcW w:w="841" w:type="dxa"/>
-            <w:vAlign w:val="center"/>
-          </w:tcPr>
-          <w:p>
-            <w:pPr>
-              <w:jc w:val="center"/>
-            </w:pPr>
-            <w:r>
-              <w:t>No</w:t>
-            </w:r>
-          </w:p>
-        </w:tc>
-        <w:tc>
-          <w:tcPr>
-            <w:tcW w:w="893" w:type="dxa"/>
-            <w:vAlign w:val="center"/>
-          </w:tcPr>
-          <w:p>
-            <w:pPr>
-              <w:jc w:val="center"/>
-            </w:pPr>
-            <w:r>
-              <w:t>Non</w:t>
-            </w:r>
-          </w:p>
-        </w:tc>
-        <w:tc>
-          <w:tcPr>
-            <w:tcW w:w="456" w:type="dxa"/>
-            <w:shd w:val="clear" w:color="auto" w:fill="FFFFFF" w:themeFill="background1"/>
-            <w:vAlign w:val="center"/>
-          </w:tcPr>
-          <w:p>
-            <w:pPr>
-              <w:jc w:val="center"/>
-            </w:pPr>
-            <w:r>
-              <w:t>R</w:t>
-            </w:r>
-            <w:r>
-              <w:t>W</w:t>
-            </w:r>
-          </w:p>
-        </w:tc>
-        <w:tc>
-          <w:tcPr>
-            <w:tcW w:w="456" w:type="dxa"/>
-            <w:shd w:val="clear" w:color="auto" w:fill="FFFFFF" w:themeFill="background1"/>
-            <w:vAlign w:val="center"/>
-          </w:tcPr>
-          <w:p>
-            <w:pPr>
-              <w:jc w:val="center"/>
-            </w:pPr>
-            <w:r>
-              <w:t>R</w:t>
-            </w:r>
-            <w:r>
-              <w:t>W</w:t>
-            </w:r>
-          </w:p>
-        </w:tc>
-        <w:tc>
-          <w:tcPr>
-            <w:tcW w:w="3679" w:type="dxa"/>
-          </w:tcPr>
-          <w:p>
-            <w:r>
-              <w:t>Short lobby description, can be left empty</w:t>
             </w:r>
           </w:p>
         </w:tc>
@@ -3060,7 +3089,7 @@
         </w:tc>
         <w:tc>
           <w:tcPr>
-            <w:tcW w:w="841" w:type="dxa"/>
+            <w:tcW w:w="828" w:type="dxa"/>
             <w:vAlign w:val="center"/>
           </w:tcPr>
           <w:p>
@@ -3074,7 +3103,7 @@
         </w:tc>
         <w:tc>
           <w:tcPr>
-            <w:tcW w:w="893" w:type="dxa"/>
+            <w:tcW w:w="1179" w:type="dxa"/>
             <w:vAlign w:val="center"/>
           </w:tcPr>
           <w:p>
@@ -3088,7 +3117,7 @@
         </w:tc>
         <w:tc>
           <w:tcPr>
-            <w:tcW w:w="456" w:type="dxa"/>
+            <w:tcW w:w="532" w:type="dxa"/>
             <w:shd w:val="clear" w:color="auto" w:fill="FFFFFF" w:themeFill="background1"/>
             <w:vAlign w:val="center"/>
           </w:tcPr>
@@ -3106,7 +3135,7 @@
         </w:tc>
         <w:tc>
           <w:tcPr>
-            <w:tcW w:w="456" w:type="dxa"/>
+            <w:tcW w:w="532" w:type="dxa"/>
             <w:shd w:val="clear" w:color="auto" w:fill="FFFFFF" w:themeFill="background1"/>
             <w:vAlign w:val="center"/>
           </w:tcPr>
@@ -3124,7 +3153,7 @@
         </w:tc>
         <w:tc>
           <w:tcPr>
-            <w:tcW w:w="3679" w:type="dxa"/>
+            <w:tcW w:w="3254" w:type="dxa"/>
           </w:tcPr>
           <w:p>
             <w:r>
@@ -3215,7 +3244,7 @@
         </w:tc>
         <w:tc>
           <w:tcPr>
-            <w:tcW w:w="841" w:type="dxa"/>
+            <w:tcW w:w="828" w:type="dxa"/>
             <w:vAlign w:val="center"/>
           </w:tcPr>
           <w:p>
@@ -3229,7 +3258,7 @@
         </w:tc>
         <w:tc>
           <w:tcPr>
-            <w:tcW w:w="893" w:type="dxa"/>
+            <w:tcW w:w="1179" w:type="dxa"/>
             <w:vAlign w:val="center"/>
           </w:tcPr>
           <w:p>
@@ -3243,7 +3272,7 @@
         </w:tc>
         <w:tc>
           <w:tcPr>
-            <w:tcW w:w="456" w:type="dxa"/>
+            <w:tcW w:w="532" w:type="dxa"/>
             <w:shd w:val="clear" w:color="auto" w:fill="FFFFFF" w:themeFill="background1"/>
             <w:vAlign w:val="center"/>
           </w:tcPr>
@@ -3261,7 +3290,7 @@
         </w:tc>
         <w:tc>
           <w:tcPr>
-            <w:tcW w:w="456" w:type="dxa"/>
+            <w:tcW w:w="532" w:type="dxa"/>
             <w:shd w:val="clear" w:color="auto" w:fill="FFFFFF" w:themeFill="background1"/>
             <w:vAlign w:val="center"/>
           </w:tcPr>
@@ -3279,7 +3308,7 @@
         </w:tc>
         <w:tc>
           <w:tcPr>
-            <w:tcW w:w="3679" w:type="dxa"/>
+            <w:tcW w:w="3254" w:type="dxa"/>
           </w:tcPr>
           <w:p>
             <w:r>
@@ -3331,7 +3360,7 @@
         </w:tc>
         <w:tc>
           <w:tcPr>
-            <w:tcW w:w="841" w:type="dxa"/>
+            <w:tcW w:w="828" w:type="dxa"/>
             <w:vAlign w:val="center"/>
           </w:tcPr>
           <w:p>
@@ -3345,7 +3374,7 @@
         </w:tc>
         <w:tc>
           <w:tcPr>
-            <w:tcW w:w="893" w:type="dxa"/>
+            <w:tcW w:w="1179" w:type="dxa"/>
             <w:vAlign w:val="center"/>
           </w:tcPr>
           <w:p>
@@ -3359,7 +3388,7 @@
         </w:tc>
         <w:tc>
           <w:tcPr>
-            <w:tcW w:w="456" w:type="dxa"/>
+            <w:tcW w:w="532" w:type="dxa"/>
             <w:shd w:val="clear" w:color="auto" w:fill="FFFFFF" w:themeFill="background1"/>
             <w:vAlign w:val="center"/>
           </w:tcPr>
@@ -3374,7 +3403,7 @@
         </w:tc>
         <w:tc>
           <w:tcPr>
-            <w:tcW w:w="456" w:type="dxa"/>
+            <w:tcW w:w="532" w:type="dxa"/>
             <w:shd w:val="clear" w:color="auto" w:fill="FFFFFF" w:themeFill="background1"/>
             <w:vAlign w:val="center"/>
           </w:tcPr>
@@ -3389,7 +3418,7 @@
         </w:tc>
         <w:tc>
           <w:tcPr>
-            <w:tcW w:w="3679" w:type="dxa"/>
+            <w:tcW w:w="3254" w:type="dxa"/>
           </w:tcPr>
           <w:p>
             <w:r>
@@ -3435,7 +3464,7 @@
         </w:tc>
         <w:tc>
           <w:tcPr>
-            <w:tcW w:w="841" w:type="dxa"/>
+            <w:tcW w:w="828" w:type="dxa"/>
             <w:vAlign w:val="center"/>
           </w:tcPr>
           <w:p>
@@ -3449,7 +3478,7 @@
         </w:tc>
         <w:tc>
           <w:tcPr>
-            <w:tcW w:w="893" w:type="dxa"/>
+            <w:tcW w:w="1179" w:type="dxa"/>
             <w:vAlign w:val="center"/>
           </w:tcPr>
           <w:p>
@@ -3463,7 +3492,7 @@
         </w:tc>
         <w:tc>
           <w:tcPr>
-            <w:tcW w:w="456" w:type="dxa"/>
+            <w:tcW w:w="532" w:type="dxa"/>
             <w:shd w:val="clear" w:color="auto" w:fill="FFFFFF" w:themeFill="background1"/>
             <w:vAlign w:val="center"/>
           </w:tcPr>
@@ -3478,7 +3507,7 @@
         </w:tc>
         <w:tc>
           <w:tcPr>
-            <w:tcW w:w="456" w:type="dxa"/>
+            <w:tcW w:w="532" w:type="dxa"/>
             <w:shd w:val="clear" w:color="auto" w:fill="FFFFFF" w:themeFill="background1"/>
             <w:vAlign w:val="center"/>
           </w:tcPr>
@@ -3493,7 +3522,7 @@
         </w:tc>
         <w:tc>
           <w:tcPr>
-            <w:tcW w:w="3679" w:type="dxa"/>
+            <w:tcW w:w="3254" w:type="dxa"/>
           </w:tcPr>
           <w:p>
             <w:r>
@@ -3539,7 +3568,7 @@
         </w:tc>
         <w:tc>
           <w:tcPr>
-            <w:tcW w:w="841" w:type="dxa"/>
+            <w:tcW w:w="828" w:type="dxa"/>
             <w:vAlign w:val="center"/>
           </w:tcPr>
           <w:p>
@@ -3553,7 +3582,7 @@
         </w:tc>
         <w:tc>
           <w:tcPr>
-            <w:tcW w:w="893" w:type="dxa"/>
+            <w:tcW w:w="1179" w:type="dxa"/>
             <w:vAlign w:val="center"/>
           </w:tcPr>
           <w:p>
@@ -3567,7 +3596,7 @@
         </w:tc>
         <w:tc>
           <w:tcPr>
-            <w:tcW w:w="456" w:type="dxa"/>
+            <w:tcW w:w="532" w:type="dxa"/>
             <w:shd w:val="clear" w:color="auto" w:fill="FFFFFF" w:themeFill="background1"/>
             <w:vAlign w:val="center"/>
           </w:tcPr>
@@ -3582,7 +3611,7 @@
         </w:tc>
         <w:tc>
           <w:tcPr>
-            <w:tcW w:w="456" w:type="dxa"/>
+            <w:tcW w:w="532" w:type="dxa"/>
             <w:shd w:val="clear" w:color="auto" w:fill="FFFFFF" w:themeFill="background1"/>
             <w:vAlign w:val="center"/>
           </w:tcPr>
@@ -3597,7 +3626,7 @@
         </w:tc>
         <w:tc>
           <w:tcPr>
-            <w:tcW w:w="3679" w:type="dxa"/>
+            <w:tcW w:w="3254" w:type="dxa"/>
           </w:tcPr>
           <w:p>
             <w:r>
@@ -3640,7 +3669,7 @@
         </w:tc>
         <w:tc>
           <w:tcPr>
-            <w:tcW w:w="841" w:type="dxa"/>
+            <w:tcW w:w="828" w:type="dxa"/>
             <w:vAlign w:val="center"/>
           </w:tcPr>
           <w:p>
@@ -3654,7 +3683,7 @@
         </w:tc>
         <w:tc>
           <w:tcPr>
-            <w:tcW w:w="893" w:type="dxa"/>
+            <w:tcW w:w="1179" w:type="dxa"/>
             <w:vAlign w:val="center"/>
           </w:tcPr>
           <w:p>
@@ -3668,7 +3697,7 @@
         </w:tc>
         <w:tc>
           <w:tcPr>
-            <w:tcW w:w="456" w:type="dxa"/>
+            <w:tcW w:w="532" w:type="dxa"/>
             <w:shd w:val="clear" w:color="auto" w:fill="FFFFFF" w:themeFill="background1"/>
             <w:vAlign w:val="center"/>
           </w:tcPr>
@@ -3683,7 +3712,7 @@
         </w:tc>
         <w:tc>
           <w:tcPr>
-            <w:tcW w:w="456" w:type="dxa"/>
+            <w:tcW w:w="532" w:type="dxa"/>
             <w:shd w:val="clear" w:color="auto" w:fill="FFFFFF" w:themeFill="background1"/>
             <w:vAlign w:val="center"/>
           </w:tcPr>
@@ -3698,7 +3727,7 @@
         </w:tc>
         <w:tc>
           <w:tcPr>
-            <w:tcW w:w="3679" w:type="dxa"/>
+            <w:tcW w:w="3254" w:type="dxa"/>
           </w:tcPr>
           <w:p>
             <w:r>
@@ -3741,7 +3770,7 @@
         </w:tc>
         <w:tc>
           <w:tcPr>
-            <w:tcW w:w="841" w:type="dxa"/>
+            <w:tcW w:w="828" w:type="dxa"/>
             <w:vAlign w:val="center"/>
           </w:tcPr>
           <w:p>
@@ -3755,7 +3784,7 @@
         </w:tc>
         <w:tc>
           <w:tcPr>
-            <w:tcW w:w="893" w:type="dxa"/>
+            <w:tcW w:w="1179" w:type="dxa"/>
             <w:vAlign w:val="center"/>
           </w:tcPr>
           <w:p>
@@ -3769,7 +3798,7 @@
         </w:tc>
         <w:tc>
           <w:tcPr>
-            <w:tcW w:w="456" w:type="dxa"/>
+            <w:tcW w:w="532" w:type="dxa"/>
             <w:shd w:val="clear" w:color="auto" w:fill="FFFFFF" w:themeFill="background1"/>
             <w:vAlign w:val="center"/>
           </w:tcPr>
@@ -3784,7 +3813,7 @@
         </w:tc>
         <w:tc>
           <w:tcPr>
-            <w:tcW w:w="456" w:type="dxa"/>
+            <w:tcW w:w="532" w:type="dxa"/>
             <w:shd w:val="clear" w:color="auto" w:fill="FFFFFF" w:themeFill="background1"/>
             <w:vAlign w:val="center"/>
           </w:tcPr>
@@ -3799,7 +3828,7 @@
         </w:tc>
         <w:tc>
           <w:tcPr>
-            <w:tcW w:w="3679" w:type="dxa"/>
+            <w:tcW w:w="3254" w:type="dxa"/>
           </w:tcPr>
           <w:p>
             <w:r>
@@ -3842,7 +3871,7 @@
         </w:tc>
         <w:tc>
           <w:tcPr>
-            <w:tcW w:w="841" w:type="dxa"/>
+            <w:tcW w:w="828" w:type="dxa"/>
             <w:vAlign w:val="center"/>
           </w:tcPr>
           <w:p>
@@ -3856,7 +3885,7 @@
         </w:tc>
         <w:tc>
           <w:tcPr>
-            <w:tcW w:w="893" w:type="dxa"/>
+            <w:tcW w:w="1179" w:type="dxa"/>
             <w:vAlign w:val="center"/>
           </w:tcPr>
           <w:p>
@@ -3870,7 +3899,7 @@
         </w:tc>
         <w:tc>
           <w:tcPr>
-            <w:tcW w:w="456" w:type="dxa"/>
+            <w:tcW w:w="532" w:type="dxa"/>
             <w:shd w:val="clear" w:color="auto" w:fill="FFFFFF" w:themeFill="background1"/>
             <w:vAlign w:val="center"/>
           </w:tcPr>
@@ -3885,7 +3914,7 @@
         </w:tc>
         <w:tc>
           <w:tcPr>
-            <w:tcW w:w="456" w:type="dxa"/>
+            <w:tcW w:w="532" w:type="dxa"/>
             <w:shd w:val="clear" w:color="auto" w:fill="FFFFFF" w:themeFill="background1"/>
             <w:vAlign w:val="center"/>
           </w:tcPr>
@@ -3900,7 +3929,7 @@
         </w:tc>
         <w:tc>
           <w:tcPr>
-            <w:tcW w:w="3679" w:type="dxa"/>
+            <w:tcW w:w="3254" w:type="dxa"/>
           </w:tcPr>
           <w:p>
             <w:r>
@@ -3943,7 +3972,7 @@
         </w:tc>
         <w:tc>
           <w:tcPr>
-            <w:tcW w:w="841" w:type="dxa"/>
+            <w:tcW w:w="828" w:type="dxa"/>
             <w:vAlign w:val="center"/>
           </w:tcPr>
           <w:p>
@@ -3957,7 +3986,7 @@
         </w:tc>
         <w:tc>
           <w:tcPr>
-            <w:tcW w:w="893" w:type="dxa"/>
+            <w:tcW w:w="1179" w:type="dxa"/>
             <w:vAlign w:val="center"/>
           </w:tcPr>
           <w:p>
@@ -3971,7 +4000,7 @@
         </w:tc>
         <w:tc>
           <w:tcPr>
-            <w:tcW w:w="456" w:type="dxa"/>
+            <w:tcW w:w="532" w:type="dxa"/>
             <w:shd w:val="clear" w:color="auto" w:fill="FFFFFF" w:themeFill="background1"/>
             <w:vAlign w:val="center"/>
           </w:tcPr>
@@ -3986,7 +4015,7 @@
         </w:tc>
         <w:tc>
           <w:tcPr>
-            <w:tcW w:w="456" w:type="dxa"/>
+            <w:tcW w:w="532" w:type="dxa"/>
             <w:shd w:val="clear" w:color="auto" w:fill="FFFFFF" w:themeFill="background1"/>
             <w:vAlign w:val="center"/>
           </w:tcPr>
@@ -4001,7 +4030,7 @@
         </w:tc>
         <w:tc>
           <w:tcPr>
-            <w:tcW w:w="3679" w:type="dxa"/>
+            <w:tcW w:w="3254" w:type="dxa"/>
           </w:tcPr>
           <w:p>
             <w:r>
@@ -4092,7 +4121,7 @@
         </w:tc>
         <w:tc>
           <w:tcPr>
-            <w:tcW w:w="841" w:type="dxa"/>
+            <w:tcW w:w="828" w:type="dxa"/>
             <w:vAlign w:val="center"/>
           </w:tcPr>
           <w:p>
@@ -4106,7 +4135,7 @@
         </w:tc>
         <w:tc>
           <w:tcPr>
-            <w:tcW w:w="893" w:type="dxa"/>
+            <w:tcW w:w="1179" w:type="dxa"/>
             <w:vAlign w:val="center"/>
           </w:tcPr>
           <w:p>
@@ -4120,7 +4149,7 @@
         </w:tc>
         <w:tc>
           <w:tcPr>
-            <w:tcW w:w="456" w:type="dxa"/>
+            <w:tcW w:w="532" w:type="dxa"/>
             <w:shd w:val="clear" w:color="auto" w:fill="FFFFFF" w:themeFill="background1"/>
             <w:vAlign w:val="center"/>
           </w:tcPr>
@@ -4135,7 +4164,7 @@
         </w:tc>
         <w:tc>
           <w:tcPr>
-            <w:tcW w:w="456" w:type="dxa"/>
+            <w:tcW w:w="532" w:type="dxa"/>
             <w:shd w:val="clear" w:color="auto" w:fill="FFFFFF" w:themeFill="background1"/>
             <w:vAlign w:val="center"/>
           </w:tcPr>
@@ -4150,7 +4179,7 @@
         </w:tc>
         <w:tc>
           <w:tcPr>
-            <w:tcW w:w="3679" w:type="dxa"/>
+            <w:tcW w:w="3254" w:type="dxa"/>
           </w:tcPr>
           <w:p>
             <w:r>
@@ -4167,7 +4196,6 @@
     <w:p/>
     <w:p>
       <w:r>
-        <w:lastRenderedPageBreak/>
         <w:t>Ways of communication, function requirements:</w:t>
       </w:r>
       <w:r>
@@ -4424,10 +4452,7 @@
         <w:t xml:space="preserve">Join a lobby as a spectator — </w:t>
       </w:r>
       <w:r>
-        <w:t xml:space="preserve">— </w:t>
-      </w:r>
-      <w:r>
-        <w:t>get usernames of players, maps, history.</w:t>
+        <w:t>— get usernames of players, maps, history.</w:t>
       </w:r>
     </w:p>
     <w:p>
@@ -4475,13 +4500,7 @@
         <w:t xml:space="preserve">Get current Map state — </w:t>
       </w:r>
       <w:r>
-        <w:t xml:space="preserve">SELECT </w:t>
-      </w:r>
-      <w:r>
-        <w:t xml:space="preserve">admin_map, opponent_map </w:t>
-      </w:r>
-      <w:r>
-        <w:t>FROM lobbies WHERE lobbyID=&lt;&lt;lobbyID&gt;&gt;</w:t>
+        <w:t>SELECT admin_map, opponent_map FROM lobbies WHERE lobbyID=&lt;&lt;lobbyID&gt;&gt;</w:t>
       </w:r>
     </w:p>
     <w:p>
@@ -4673,22 +4692,14 @@
         <w:rPr>
           <w:b/>
         </w:rPr>
+        <w:lastRenderedPageBreak/>
         <w:t xml:space="preserve">Create users for AI applications </w:t>
       </w:r>
       <w:r>
         <w:t>(if they don‘t have one)</w:t>
       </w:r>
       <w:r>
-        <w:t xml:space="preserve"> — </w:t>
-      </w:r>
-      <w:r>
-        <w:t>INSERT INTO users(usern</w:t>
-      </w:r>
-      <w:r>
-        <w:t>ame,is_ai) VALUES(&lt;&lt;username&gt;&gt;,1</w:t>
-      </w:r>
-      <w:r>
-        <w:t>)</w:t>
+        <w:t xml:space="preserve"> — INSERT INTO users(username,is_ai) VALUES(&lt;&lt;username&gt;&gt;,1)</w:t>
       </w:r>
     </w:p>
     <w:p>
@@ -4706,14 +4717,10 @@
         <w:rPr>
           <w:b/>
         </w:rPr>
-        <w:lastRenderedPageBreak/>
         <w:t>Create lobbies for AI applications</w:t>
       </w:r>
       <w:r>
-        <w:t xml:space="preserve"> — </w:t>
-      </w:r>
-      <w:r>
-        <w:t>INSERT INTO lobbies(lobby_name,description,adminID) VALUES(&lt;&lt;lobbyName&gt;&gt;,&lt;&lt;optionaldescription&gt;&gt;,&lt;&lt;userID&gt;&gt;)</w:t>
+        <w:t xml:space="preserve"> — INSERT INTO lobbies(lobby_name,description,adminID) VALUES(&lt;&lt;lobbyName&gt;&gt;,&lt;&lt;optionaldescription&gt;&gt;,&lt;&lt;userID&gt;&gt;)</w:t>
       </w:r>
     </w:p>
     <w:p>
@@ -4741,16 +4748,7 @@
         <w:t xml:space="preserve"> — </w:t>
       </w:r>
       <w:r>
-        <w:t xml:space="preserve">SELECT lobbyID </w:t>
-      </w:r>
-      <w:r>
-        <w:t>FROM lobbies WHERE lobby_status=‘</w:t>
-      </w:r>
-      <w:r>
-        <w:t>r</w:t>
-      </w:r>
-      <w:r>
-        <w:t>‘</w:t>
+        <w:t>SELECT lobbyID FROM lobbies WHERE lobby_status=‘r‘</w:t>
       </w:r>
     </w:p>
     <w:p>
@@ -4765,10 +4763,7 @@
         <w:t>When a lobby is ready put it in a list of ongoing lobbies</w:t>
       </w:r>
       <w:r>
-        <w:t xml:space="preserve">, </w:t>
-      </w:r>
-      <w:r>
-        <w:t>set lobby_status to ‚i‘, create a new history table entry</w:t>
+        <w:t>, set lobby_status to ‚i‘, create a new history table entry</w:t>
       </w:r>
       <w:r>
         <w:t xml:space="preserve"> </w:t>
@@ -4825,10 +4820,7 @@
         <w:t xml:space="preserve">Read user inputs — </w:t>
       </w:r>
       <w:r>
-        <w:t>SE</w:t>
-      </w:r>
-      <w:r>
-        <w:t>LECT lobbyID, user_input FROM lobbies WHERE game_status=‘c‘</w:t>
+        <w:t>SELECT lobbyID, user_input FROM lobbies WHERE game_status=‘c‘</w:t>
       </w:r>
     </w:p>
     <w:p>
@@ -4873,16 +4865,7 @@
         <w:t xml:space="preserve">Respond to user inputs — </w:t>
       </w:r>
       <w:r>
-        <w:t>UP</w:t>
-      </w:r>
-      <w:r>
-        <w:t>DATE lobbies SET user_input=,,“, game_status=‘w</w:t>
-      </w:r>
-      <w:r>
-        <w:t>‘</w:t>
-      </w:r>
-      <w:r>
-        <w:t>, console_output=&lt;&lt;consoleOutput&gt;&gt;, current_player=&lt;&lt;currentPlayerID&gt;&gt;</w:t>
+        <w:t>UPDATE lobbies SET user_input=,,“, game_status=‘w‘, console_output=&lt;&lt;consoleOutput&gt;&gt;, current_player=&lt;&lt;currentPlayerID&gt;&gt;</w:t>
       </w:r>
       <w:r>
         <w:t>, admin_map=&lt;&lt;updatedAdminMap&gt;&gt;,</w:t>
@@ -4891,16 +4874,7 @@
         <w:t xml:space="preserve"> </w:t>
       </w:r>
       <w:r>
-        <w:t>opponent</w:t>
-      </w:r>
-      <w:r>
-        <w:t>_map=&lt;&lt;</w:t>
-      </w:r>
-      <w:r>
-        <w:t>updatedOpponent</w:t>
-      </w:r>
-      <w:r>
-        <w:t xml:space="preserve">Map&gt;&gt;, </w:t>
+        <w:t xml:space="preserve">opponent_map=&lt;&lt;updatedOpponentMap&gt;&gt;, </w:t>
       </w:r>
       <w:r>
         <w:t xml:space="preserve"> WHERE lobbyID=&lt;&lt;lobbyID&gt;&gt;</w:t>
@@ -4936,19 +4910,7 @@
         <w:t xml:space="preserve"> </w:t>
       </w:r>
       <w:r>
-        <w:t>UPDATE lobbies SE</w:t>
-      </w:r>
-      <w:r>
-        <w:t>T user_input=,,“, game_status=‘f</w:t>
-      </w:r>
-      <w:r>
-        <w:t>‘, console</w:t>
-      </w:r>
-      <w:r>
-        <w:t>_output=‘‘</w:t>
-      </w:r>
-      <w:r>
-        <w:t>, current_player=&lt;&lt;currentPlayerID&gt;&gt; WHERE lobbyID=&lt;&lt;lobbyID&gt;&gt;</w:t>
+        <w:t>UPDATE lobbies SET user_input=,,“, game_status=‘f‘, console_output=‘‘, current_player=&lt;&lt;currentPlayerID&gt;&gt; WHERE lobbyID=&lt;&lt;lobbyID&gt;&gt;</w:t>
       </w:r>
     </w:p>
     <w:p>
@@ -4980,8 +4942,6 @@
       <w:r>
         <w:t>lobbies WHERE lobbyID=&lt;&lt;lobbyID&gt;&gt;</w:t>
       </w:r>
-      <w:bookmarkStart w:id="0" w:name="_GoBack"/>
-      <w:bookmarkEnd w:id="0"/>
     </w:p>
     <w:p>
       <w:pPr>
@@ -6946,7 +6906,7 @@
 </file>
 
 <file path=customXml/itemProps1.xml><?xml version="1.0" encoding="utf-8"?>
-<ds:datastoreItem xmlns:ds="http://schemas.openxmlformats.org/officeDocument/2006/customXml" ds:itemID="{9A3C7A03-64C4-4EBD-89F7-7F688F504D61}">
+<ds:datastoreItem xmlns:ds="http://schemas.openxmlformats.org/officeDocument/2006/customXml" ds:itemID="{F97E293C-6DB7-4A6C-A6CB-B7B1ED8A2C35}">
   <ds:schemaRefs>
     <ds:schemaRef ds:uri="http://schemas.openxmlformats.org/officeDocument/2006/bibliography"/>
   </ds:schemaRefs>

</xml_diff>